<commit_message>
add a new files for exporting a excel from the table
</commit_message>
<xml_diff>
--- a/working excel sheet.docx
+++ b/working excel sheet.docx
@@ -3,6 +3,35 @@
 <w:document xmlns:wpc="http://schemas.microsoft.com/office/word/2010/wordprocessingCanvas" xmlns:cx="http://schemas.microsoft.com/office/drawing/2014/chartex" xmlns:cx1="http://schemas.microsoft.com/office/drawing/2015/9/8/chartex" xmlns:cx2="http://schemas.microsoft.com/office/drawing/2015/10/21/chartex" xmlns:cx3="http://schemas.microsoft.com/office/drawing/2016/5/9/chartex" xmlns:cx4="http://schemas.microsoft.com/office/drawing/2016/5/10/chartex" xmlns:cx5="http://schemas.microsoft.com/office/drawing/2016/5/11/chartex" xmlns:cx6="http://schemas.microsoft.com/office/drawing/2016/5/12/chartex" xmlns:cx7="http://schemas.microsoft.com/office/drawing/2016/5/13/chartex" xmlns:cx8="http://schemas.microsoft.com/office/drawing/2016/5/14/chartex" xmlns:mc="http://schemas.openxmlformats.org/markup-compatibility/2006" xmlns:aink="http://schemas.microsoft.com/office/drawing/2016/ink" xmlns:am3d="http://schemas.microsoft.com/office/drawing/2017/model3d" xmlns:o="urn:schemas-microsoft-com:office:office" xmlns:r="http://schemas.openxmlformats.org/officeDocument/2006/relationships" xmlns:m="http://schemas.openxmlformats.org/officeDocument/2006/math" xmlns:v="urn:schemas-microsoft-com:vml" xmlns:wp14="http://schemas.microsoft.com/office/word/2010/wordprocessingDrawing" xmlns:wp="http://schemas.openxmlformats.org/drawingml/2006/wordprocessingDrawing" xmlns:w10="urn:schemas-microsoft-com:office:word" xmlns:w="http://schemas.openxmlformats.org/wordprocessingml/2006/main" xmlns:w14="http://schemas.microsoft.com/office/word/2010/wordml" xmlns:w15="http://schemas.microsoft.com/office/word/2012/wordml" xmlns:w16cid="http://schemas.microsoft.com/office/word/2016/wordml/cid" xmlns:w16se="http://schemas.microsoft.com/office/word/2015/wordml/symex" xmlns:wpg="http://schemas.microsoft.com/office/word/2010/wordprocessingGroup" xmlns:wpi="http://schemas.microsoft.com/office/word/2010/wordprocessingInk" xmlns:wne="http://schemas.microsoft.com/office/word/2006/wordml" xmlns:wps="http://schemas.microsoft.com/office/word/2010/wordprocessingShape" mc:Ignorable="w14 w15 w16se w16cid wp14">
   <w:body>
     <w:p>
+      <w:pPr>
+        <w:pBdr>
+          <w:bottom w:val="double" w:sz="6" w:space="1" w:color="auto"/>
+        </w:pBdr>
+      </w:pPr>
+    </w:p>
+    <w:p>
+      <w:pPr>
+        <w:rPr>
+          <w:b/>
+          <w:bCs/>
+          <w:sz w:val="28"/>
+          <w:szCs w:val="28"/>
+          <w:u w:val="single"/>
+        </w:rPr>
+      </w:pPr>
+      <w:r>
+        <w:rPr>
+          <w:b/>
+          <w:bCs/>
+          <w:sz w:val="28"/>
+          <w:szCs w:val="28"/>
+          <w:u w:val="single"/>
+        </w:rPr>
+        <w:t xml:space="preserve">First working way </w:t>
+      </w:r>
+    </w:p>
+    <w:p/>
+    <w:p>
       <w:r>
         <w:t>&lt;?php</w:t>
       </w:r>
@@ -109,6 +138,7 @@
     </w:p>
     <w:p>
       <w:r>
+        <w:lastRenderedPageBreak/>
         <w:t xml:space="preserve">              . '    &lt;th&gt;Id&lt;/th&gt; </w:t>
       </w:r>
     </w:p>
@@ -129,131 +159,303 @@
     </w:p>
     <w:p>
       <w:r>
+        <w:t xml:space="preserve">                    &lt;th&gt;Time&lt;/th&gt; </w:t>
+      </w:r>
+    </w:p>
+    <w:p>
+      <w:r>
+        <w:t xml:space="preserve">                    &lt;th&gt;Blood&lt;/th&gt;  </w:t>
+      </w:r>
+    </w:p>
+    <w:p>
+      <w:r>
+        <w:t xml:space="preserve">                  &lt;tr&gt; ';</w:t>
+      </w:r>
+    </w:p>
+    <w:p>
+      <w:r>
+        <w:t xml:space="preserve">      </w:t>
+      </w:r>
+    </w:p>
+    <w:p>
+      <w:r>
+        <w:t xml:space="preserve">      while($row = mysqli_fetch_array($result)) {</w:t>
+      </w:r>
+    </w:p>
+    <w:p>
+      <w:r>
+        <w:t xml:space="preserve">          $output .=''</w:t>
+      </w:r>
+    </w:p>
+    <w:p>
+      <w:r>
+        <w:t xml:space="preserve">                  . '&lt;tr&gt;'</w:t>
+      </w:r>
+    </w:p>
+    <w:p>
+      <w:r>
+        <w:t xml:space="preserve">                  . '&lt;td&gt;' .$row["id"].'&lt;/td&gt;'</w:t>
+      </w:r>
+    </w:p>
+    <w:p>
+      <w:r>
+        <w:t xml:space="preserve">                  . '&lt;td&gt;' .$row["firstName"].'&lt;/td&gt;'</w:t>
+      </w:r>
+    </w:p>
+    <w:p>
+      <w:r>
+        <w:t xml:space="preserve">                  . '&lt;td&gt;' .$row["lastName"].'&lt;/td&gt;'</w:t>
+      </w:r>
+    </w:p>
+    <w:p>
+      <w:r>
+        <w:t xml:space="preserve">                  . '&lt;td&gt;' .$row["date"].'&lt;/td&gt;'</w:t>
+      </w:r>
+    </w:p>
+    <w:p>
+      <w:r>
+        <w:t xml:space="preserve">                  .'&lt;td&gt;' .$row["time"].'&lt;/td&gt;'</w:t>
+      </w:r>
+    </w:p>
+    <w:p>
+      <w:r>
+        <w:t xml:space="preserve">                  .'&lt;td&gt;' .$row["blood"].'&lt;/td&gt;';</w:t>
+      </w:r>
+    </w:p>
+    <w:p>
+      <w:r>
+        <w:t xml:space="preserve">      }</w:t>
+      </w:r>
+    </w:p>
+    <w:p>
+      <w:r>
+        <w:t xml:space="preserve">       $output.= '&lt;/table&gt;';     </w:t>
+      </w:r>
+    </w:p>
+    <w:p>
+      <w:r>
+        <w:t xml:space="preserve"> </w:t>
+      </w:r>
+    </w:p>
+    <w:p>
+      <w:r>
+        <w:t xml:space="preserve">       header("Content-Type: application/vnd.ms-excel");       </w:t>
+      </w:r>
+    </w:p>
+    <w:p>
+      <w:r>
+        <w:t xml:space="preserve">       header("Content-Disposition: attachment; filename= Appointment.xls"); </w:t>
+      </w:r>
+    </w:p>
+    <w:p>
+      <w:r>
+        <w:t xml:space="preserve">       echo $output; </w:t>
+      </w:r>
+    </w:p>
+    <w:p>
+      <w:r>
+        <w:t xml:space="preserve">                  </w:t>
+      </w:r>
+    </w:p>
+    <w:p>
+      <w:r>
+        <w:t xml:space="preserve">   }</w:t>
+      </w:r>
+    </w:p>
+    <w:p>
+      <w:r>
+        <w:t xml:space="preserve">      </w:t>
+      </w:r>
+    </w:p>
+    <w:p>
+      <w:r>
+        <w:t>}</w:t>
+      </w:r>
+    </w:p>
+    <w:p>
+      <w:r>
+        <w:t xml:space="preserve"> </w:t>
+      </w:r>
+    </w:p>
+    <w:p>
+      <w:pPr>
+        <w:pBdr>
+          <w:bottom w:val="double" w:sz="6" w:space="1" w:color="auto"/>
+        </w:pBdr>
+      </w:pPr>
+      <w:r>
+        <w:t>?&gt;</w:t>
+      </w:r>
+    </w:p>
+    <w:p>
+      <w:pPr>
+        <w:pBdr>
+          <w:bottom w:val="double" w:sz="6" w:space="1" w:color="auto"/>
+        </w:pBdr>
+      </w:pPr>
+    </w:p>
+    <w:p>
+      <w:pPr>
+        <w:rPr>
+          <w:b/>
+          <w:bCs/>
+          <w:sz w:val="28"/>
+          <w:szCs w:val="28"/>
+        </w:rPr>
+      </w:pPr>
+      <w:r>
+        <w:rPr>
+          <w:b/>
+          <w:bCs/>
+          <w:sz w:val="28"/>
+          <w:szCs w:val="28"/>
+        </w:rPr>
+        <w:t xml:space="preserve">Second working way </w:t>
+      </w:r>
+    </w:p>
+    <w:p>
+      <w:pPr>
+        <w:rPr>
+          <w:b/>
+          <w:bCs/>
+          <w:sz w:val="28"/>
+          <w:szCs w:val="28"/>
+        </w:rPr>
+      </w:pPr>
+    </w:p>
+    <w:p>
+      <w:r>
+        <w:t>&lt;?php</w:t>
+      </w:r>
+    </w:p>
+    <w:p>
+      <w:r>
+        <w:t>$mysql = new mysqli('localhost', 'root', '');</w:t>
+      </w:r>
+    </w:p>
+    <w:p/>
+    <w:p>
+      <w:r>
+        <w:t xml:space="preserve"> // Check connection</w:t>
+      </w:r>
+    </w:p>
+    <w:p>
+      <w:r>
+        <w:t>if (! $mysql){</w:t>
+      </w:r>
+    </w:p>
+    <w:p>
+      <w:r>
+        <w:t xml:space="preserve">      </w:t>
+      </w:r>
+    </w:p>
+    <w:p>
+      <w:r>
+        <w:t xml:space="preserve">    die ('Cloud not connect:' . mysqli_error());</w:t>
+      </w:r>
+    </w:p>
+    <w:p>
+      <w:r>
+        <w:t xml:space="preserve">    </w:t>
+      </w:r>
+    </w:p>
+    <w:p>
+      <w:r>
+        <w:t>}</w:t>
+      </w:r>
+    </w:p>
+    <w:p/>
+    <w:p>
+      <w:r>
+        <w:t>if (!mysqli_select_db($mysql, 'oilerwellappointment')){</w:t>
+      </w:r>
+    </w:p>
+    <w:p>
+      <w:r>
+        <w:t xml:space="preserve">    echo 'Database Not Selected';</w:t>
+      </w:r>
+    </w:p>
+    <w:p>
+      <w:r>
+        <w:t>}</w:t>
+      </w:r>
+    </w:p>
+    <w:p>
+      <w:r>
+        <w:t xml:space="preserve"> </w:t>
+      </w:r>
+    </w:p>
+    <w:p/>
+    <w:p>
+      <w:r>
+        <w:t xml:space="preserve">  </w:t>
+      </w:r>
+    </w:p>
+    <w:p>
+      <w:r>
+        <w:t xml:space="preserve">  $sql = "SELECT id, firstName, lastName, date, time, blood FROM users";</w:t>
+      </w:r>
+    </w:p>
+    <w:p>
+      <w:r>
+        <w:t xml:space="preserve">  $result = mysqli_query($mysql, $sql);</w:t>
+      </w:r>
+    </w:p>
+    <w:p>
+      <w:r>
+        <w:t xml:space="preserve">  </w:t>
+      </w:r>
+    </w:p>
+    <w:p>
+      <w:r>
+        <w:t xml:space="preserve">  if ($result-&gt;num_rows &gt; 0) {</w:t>
+      </w:r>
+    </w:p>
+    <w:p>
+      <w:r>
+        <w:t xml:space="preserve">   // output data of each row</w:t>
+      </w:r>
+    </w:p>
+    <w:p>
+      <w:r>
+        <w:t xml:space="preserve">   while($row = $result-&gt;fetch_assoc()) {</w:t>
+      </w:r>
+    </w:p>
+    <w:p>
+      <w:r>
+        <w:t xml:space="preserve">    echo "&lt;tr&gt;&lt;td&gt;" . $row["id"]. "&lt;/td&gt;&lt;td&gt;" . $row["firstName"] . "&lt;/td&gt;&lt;td&gt;"</w:t>
+      </w:r>
+    </w:p>
+    <w:p>
+      <w:r>
+        <w:t>. $row["lastName"]. "&lt;/td&gt;&lt;td&gt;" . $row["date"]. "&lt;/td&gt;&lt;td&gt;" . $row["time"]. "&lt;/td&gt;&lt;td&gt;" . $row["blood"]. "&lt;/td&gt;&lt;/tr&gt;";</w:t>
+      </w:r>
+    </w:p>
+    <w:p>
+      <w:r>
+        <w:t>}</w:t>
+      </w:r>
+    </w:p>
+    <w:p>
+      <w:r>
         <w:lastRenderedPageBreak/>
-        <w:t xml:space="preserve">                    &lt;th&gt;Time&lt;/th&gt; </w:t>
-      </w:r>
-    </w:p>
-    <w:p>
-      <w:r>
-        <w:t xml:space="preserve">                    &lt;th&gt;Blood&lt;/th&gt;  </w:t>
-      </w:r>
-    </w:p>
-    <w:p>
-      <w:r>
-        <w:t xml:space="preserve">                  &lt;tr&gt; ';</w:t>
-      </w:r>
-    </w:p>
-    <w:p>
-      <w:r>
-        <w:t xml:space="preserve">      </w:t>
-      </w:r>
-    </w:p>
-    <w:p>
-      <w:r>
-        <w:t xml:space="preserve">      while($row = mysqli_fetch_array($result)) {</w:t>
-      </w:r>
-    </w:p>
-    <w:p>
-      <w:r>
-        <w:t xml:space="preserve">          $output .=''</w:t>
-      </w:r>
-    </w:p>
-    <w:p>
-      <w:r>
-        <w:t xml:space="preserve">                  . '&lt;tr&gt;'</w:t>
-      </w:r>
-    </w:p>
-    <w:p>
-      <w:r>
-        <w:t xml:space="preserve">                  . '&lt;td&gt;' .$row["id"].'&lt;/td&gt;'</w:t>
-      </w:r>
-    </w:p>
-    <w:p>
-      <w:r>
-        <w:t xml:space="preserve">                  . '&lt;td&gt;' .$row["firstName"].'&lt;/td&gt;'</w:t>
-      </w:r>
-    </w:p>
-    <w:p>
-      <w:r>
-        <w:t xml:space="preserve">                  . '&lt;td&gt;' .$row["lastName"].'&lt;/td&gt;'</w:t>
-      </w:r>
-    </w:p>
-    <w:p>
-      <w:r>
-        <w:t xml:space="preserve">                  . '&lt;td&gt;' .$row["date"].'&lt;/td&gt;'</w:t>
-      </w:r>
-    </w:p>
-    <w:p>
-      <w:r>
-        <w:t xml:space="preserve">                  .'&lt;td&gt;' .$row["time"].'&lt;/td&gt;'</w:t>
-      </w:r>
-    </w:p>
-    <w:p>
-      <w:r>
-        <w:t xml:space="preserve">                  .'&lt;td&gt;' .$row["blood"].'&lt;/td&gt;';</w:t>
-      </w:r>
-    </w:p>
-    <w:p>
-      <w:r>
-        <w:t xml:space="preserve">      }</w:t>
-      </w:r>
-    </w:p>
-    <w:p>
-      <w:r>
-        <w:t xml:space="preserve">       $output.= '&lt;/table&gt;';     </w:t>
-      </w:r>
-    </w:p>
-    <w:p>
-      <w:r>
-        <w:t xml:space="preserve"> </w:t>
-      </w:r>
-    </w:p>
-    <w:p>
-      <w:r>
-        <w:t xml:space="preserve">       header("Content-Type: application/vnd.ms-excel");       </w:t>
-      </w:r>
-    </w:p>
-    <w:p>
-      <w:r>
-        <w:t xml:space="preserve">       header("Content-Disposition: attachment; filename= Appointment.xls"); </w:t>
-      </w:r>
-    </w:p>
-    <w:p>
-      <w:r>
-        <w:t xml:space="preserve">       echo $output; </w:t>
-      </w:r>
-    </w:p>
-    <w:p>
-      <w:r>
-        <w:t xml:space="preserve">                  </w:t>
-      </w:r>
-    </w:p>
-    <w:p>
-      <w:r>
-        <w:t xml:space="preserve">   }</w:t>
-      </w:r>
-    </w:p>
-    <w:p>
-      <w:r>
-        <w:t xml:space="preserve">      </w:t>
-      </w:r>
-    </w:p>
-    <w:p>
-      <w:r>
-        <w:t>}</w:t>
-      </w:r>
-    </w:p>
-    <w:p>
-      <w:r>
-        <w:t xml:space="preserve"> </w:t>
+        <w:t>echo "&lt;/table&gt;";</w:t>
+      </w:r>
+    </w:p>
+    <w:p>
+      <w:r>
+        <w:t>} else { echo "0 results"; }</w:t>
+      </w:r>
+    </w:p>
+    <w:p>
+      <w:r>
+        <w:t>$mysql-&gt;close();</w:t>
       </w:r>
     </w:p>
     <w:p>
       <w:r>
         <w:t>?&gt;</w:t>
       </w:r>
-    </w:p>
-    <w:p>
       <w:bookmarkStart w:id="0" w:name="_GoBack"/>
       <w:bookmarkEnd w:id="0"/>
     </w:p>

</xml_diff>